<commit_message>
modity the liucheng png
</commit_message>
<xml_diff>
--- a/分支策略.docx
+++ b/分支策略.docx
@@ -32,7 +32,7 @@
         <w:spacing w:line="315" w:lineRule="atLeast"/>
         <w:jc w:val="left"/>
         <w:rPr>
-          <w:rFonts w:ascii="微软雅黑" w:eastAsia="微软雅黑" w:hAnsi="微软雅黑" w:cs="宋体" w:hint="eastAsia"/>
+          <w:rFonts w:ascii="微软雅黑" w:eastAsia="微软雅黑" w:hAnsi="微软雅黑" w:cs="宋体"/>
           <w:color w:val="000000"/>
           <w:kern w:val="0"/>
           <w:szCs w:val="21"/>
@@ -77,7 +77,7 @@
         <w:spacing w:line="315" w:lineRule="atLeast"/>
         <w:jc w:val="left"/>
         <w:rPr>
-          <w:rFonts w:ascii="微软雅黑" w:eastAsia="微软雅黑" w:hAnsi="微软雅黑" w:cs="宋体" w:hint="eastAsia"/>
+          <w:rFonts w:ascii="微软雅黑" w:eastAsia="微软雅黑" w:hAnsi="微软雅黑" w:cs="宋体"/>
           <w:color w:val="000000"/>
           <w:kern w:val="0"/>
           <w:szCs w:val="21"/>
@@ -100,7 +100,7 @@
         <w:spacing w:line="315" w:lineRule="atLeast"/>
         <w:jc w:val="left"/>
         <w:rPr>
-          <w:rFonts w:ascii="微软雅黑" w:eastAsia="微软雅黑" w:hAnsi="微软雅黑" w:cs="宋体" w:hint="eastAsia"/>
+          <w:rFonts w:ascii="微软雅黑" w:eastAsia="微软雅黑" w:hAnsi="微软雅黑" w:cs="宋体"/>
           <w:color w:val="000000"/>
           <w:kern w:val="0"/>
           <w:szCs w:val="21"/>
@@ -133,7 +133,7 @@
         <w:spacing w:line="315" w:lineRule="atLeast"/>
         <w:jc w:val="left"/>
         <w:rPr>
-          <w:rFonts w:ascii="微软雅黑" w:eastAsia="微软雅黑" w:hAnsi="微软雅黑" w:cs="宋体" w:hint="eastAsia"/>
+          <w:rFonts w:ascii="微软雅黑" w:eastAsia="微软雅黑" w:hAnsi="微软雅黑" w:cs="宋体"/>
           <w:color w:val="000000"/>
           <w:kern w:val="0"/>
           <w:szCs w:val="21"/>
@@ -166,7 +166,7 @@
         <w:spacing w:line="315" w:lineRule="atLeast"/>
         <w:jc w:val="left"/>
         <w:rPr>
-          <w:rFonts w:ascii="微软雅黑" w:eastAsia="微软雅黑" w:hAnsi="微软雅黑" w:cs="宋体" w:hint="eastAsia"/>
+          <w:rFonts w:ascii="微软雅黑" w:eastAsia="微软雅黑" w:hAnsi="微软雅黑" w:cs="宋体"/>
           <w:color w:val="000000"/>
           <w:kern w:val="0"/>
           <w:szCs w:val="21"/>
@@ -189,7 +189,7 @@
         <w:spacing w:line="315" w:lineRule="atLeast"/>
         <w:jc w:val="left"/>
         <w:rPr>
-          <w:rFonts w:ascii="微软雅黑" w:eastAsia="微软雅黑" w:hAnsi="微软雅黑" w:cs="宋体" w:hint="eastAsia"/>
+          <w:rFonts w:ascii="微软雅黑" w:eastAsia="微软雅黑" w:hAnsi="微软雅黑" w:cs="宋体"/>
           <w:color w:val="000000"/>
           <w:kern w:val="0"/>
           <w:szCs w:val="21"/>
@@ -222,7 +222,7 @@
         <w:spacing w:line="315" w:lineRule="atLeast"/>
         <w:jc w:val="left"/>
         <w:rPr>
-          <w:rFonts w:ascii="微软雅黑" w:eastAsia="微软雅黑" w:hAnsi="微软雅黑" w:cs="宋体" w:hint="eastAsia"/>
+          <w:rFonts w:ascii="微软雅黑" w:eastAsia="微软雅黑" w:hAnsi="微软雅黑" w:cs="宋体"/>
           <w:color w:val="000000"/>
           <w:kern w:val="0"/>
           <w:szCs w:val="21"/>
@@ -256,6 +256,8 @@
         </w:rPr>
         <w:t>)</w:t>
       </w:r>
+      <w:bookmarkStart w:id="0" w:name="_GoBack"/>
+      <w:bookmarkEnd w:id="0"/>
     </w:p>
     <w:p>
       <w:pPr>
@@ -264,7 +266,7 @@
         <w:spacing w:line="315" w:lineRule="atLeast"/>
         <w:jc w:val="left"/>
         <w:rPr>
-          <w:rFonts w:ascii="微软雅黑" w:eastAsia="微软雅黑" w:hAnsi="微软雅黑" w:cs="宋体" w:hint="eastAsia"/>
+          <w:rFonts w:ascii="微软雅黑" w:eastAsia="微软雅黑" w:hAnsi="微软雅黑" w:cs="宋体"/>
           <w:color w:val="000000"/>
           <w:kern w:val="0"/>
           <w:szCs w:val="21"/>
@@ -277,27 +279,16 @@
         <w:shd w:val="clear" w:color="auto" w:fill="FFFFFF"/>
         <w:spacing w:line="315" w:lineRule="atLeast"/>
         <w:jc w:val="left"/>
-        <w:rPr>
-          <w:rFonts w:ascii="微软雅黑" w:eastAsia="微软雅黑" w:hAnsi="微软雅黑" w:cs="宋体" w:hint="eastAsia"/>
-          <w:color w:val="000000"/>
-          <w:kern w:val="0"/>
-          <w:szCs w:val="21"/>
-        </w:rPr>
       </w:pPr>
       <w:r>
         <w:rPr>
-          <w:rFonts w:ascii="微软雅黑" w:eastAsia="微软雅黑" w:hAnsi="微软雅黑" w:cs="宋体"/>
           <w:noProof/>
-          <w:color w:val="000000"/>
-          <w:kern w:val="0"/>
-          <w:szCs w:val="21"/>
-        </w:rPr>
-        <w:lastRenderedPageBreak/>
+        </w:rPr>
         <w:drawing>
-          <wp:inline distT="0" distB="0" distL="0" distR="0">
-            <wp:extent cx="9096375" cy="4286250"/>
-            <wp:effectExtent l="0" t="0" r="9525" b="0"/>
-            <wp:docPr id="1" name="图片 1" descr="C:\Users\uc\AppData\Roaming\Foxmail7\Temp-7192-20160511231802\CatchFED7(05-11-23-54-14).jpg"/>
+          <wp:inline distT="0" distB="0" distL="0" distR="0" wp14:anchorId="4817898F" wp14:editId="0BE9D06A">
+            <wp:extent cx="5274310" cy="2533650"/>
+            <wp:effectExtent l="0" t="0" r="2540" b="0"/>
+            <wp:docPr id="1" name="图片 1"/>
             <wp:cNvGraphicFramePr>
               <a:graphicFrameLocks xmlns:a="http://schemas.openxmlformats.org/drawingml/2006/main" noChangeAspect="1"/>
             </wp:cNvGraphicFramePr>
@@ -305,36 +296,23 @@
               <a:graphicData uri="http://schemas.openxmlformats.org/drawingml/2006/picture">
                 <pic:pic xmlns:pic="http://schemas.openxmlformats.org/drawingml/2006/picture">
                   <pic:nvPicPr>
-                    <pic:cNvPr id="0" name="Picture 1" descr="C:\Users\uc\AppData\Roaming\Foxmail7\Temp-7192-20160511231802\CatchFED7(05-11-23-54-14).jpg"/>
-                    <pic:cNvPicPr>
-                      <a:picLocks noChangeAspect="1" noChangeArrowheads="1"/>
-                    </pic:cNvPicPr>
+                    <pic:cNvPr id="1" name=""/>
+                    <pic:cNvPicPr/>
                   </pic:nvPicPr>
                   <pic:blipFill>
-                    <a:blip r:embed="rId4">
-                      <a:extLst>
-                        <a:ext uri="{28A0092B-C50C-407E-A947-70E740481C1C}">
-                          <a14:useLocalDpi xmlns:a14="http://schemas.microsoft.com/office/drawing/2010/main" val="0"/>
-                        </a:ext>
-                      </a:extLst>
-                    </a:blip>
-                    <a:srcRect/>
+                    <a:blip r:embed="rId4"/>
                     <a:stretch>
                       <a:fillRect/>
                     </a:stretch>
                   </pic:blipFill>
-                  <pic:spPr bwMode="auto">
+                  <pic:spPr>
                     <a:xfrm>
                       <a:off x="0" y="0"/>
-                      <a:ext cx="9096375" cy="4286250"/>
+                      <a:ext cx="5274310" cy="2533650"/>
                     </a:xfrm>
                     <a:prstGeom prst="rect">
                       <a:avLst/>
                     </a:prstGeom>
-                    <a:noFill/>
-                    <a:ln>
-                      <a:noFill/>
-                    </a:ln>
                   </pic:spPr>
                 </pic:pic>
               </a:graphicData>
@@ -342,58 +320,6 @@
           </wp:inline>
         </w:drawing>
       </w:r>
-    </w:p>
-    <w:p>
-      <w:pPr>
-        <w:widowControl/>
-        <w:jc w:val="left"/>
-        <w:rPr>
-          <w:rFonts w:ascii="宋体" w:eastAsia="宋体" w:hAnsi="宋体" w:cs="宋体" w:hint="eastAsia"/>
-          <w:kern w:val="0"/>
-          <w:sz w:val="24"/>
-          <w:szCs w:val="24"/>
-        </w:rPr>
-      </w:pPr>
-      <w:r>
-        <w:rPr>
-          <w:rFonts w:ascii="宋体" w:eastAsia="宋体" w:hAnsi="宋体" w:cs="宋体"/>
-          <w:kern w:val="0"/>
-          <w:sz w:val="24"/>
-          <w:szCs w:val="24"/>
-        </w:rPr>
-        <w:pict>
-          <v:rect id="_x0000_i1025" style="width:157.5pt;height:.75pt" o:hrpct="0" o:hrstd="t" o:hrnoshade="t" o:hr="t" fillcolor="black" stroked="f"/>
-        </w:pict>
-      </w:r>
-    </w:p>
-    <w:p>
-      <w:pPr>
-        <w:widowControl/>
-        <w:shd w:val="clear" w:color="auto" w:fill="FFFFFF"/>
-        <w:spacing w:line="315" w:lineRule="atLeast"/>
-        <w:jc w:val="left"/>
-        <w:rPr>
-          <w:rFonts w:ascii="Verdana" w:eastAsia="微软雅黑" w:hAnsi="Verdana" w:cs="宋体"/>
-          <w:color w:val="000000"/>
-          <w:kern w:val="0"/>
-          <w:sz w:val="20"/>
-          <w:szCs w:val="20"/>
-        </w:rPr>
-      </w:pPr>
-      <w:r>
-        <w:rPr>
-          <w:rFonts w:ascii="Verdana" w:eastAsia="微软雅黑" w:hAnsi="Verdana" w:cs="宋体"/>
-          <w:color w:val="000000"/>
-          <w:kern w:val="0"/>
-          <w:sz w:val="20"/>
-          <w:szCs w:val="20"/>
-        </w:rPr>
-        <w:t>wen3.zw3@alibaba-inc.com</w:t>
-      </w:r>
-    </w:p>
-    <w:p>
-      <w:bookmarkStart w:id="0" w:name="_GoBack"/>
-      <w:bookmarkEnd w:id="0"/>
     </w:p>
     <w:sectPr>
       <w:pgSz w:w="11906" w:h="16838"/>

</xml_diff>